<commit_message>
Fix design: -Se implementó el sistema de imagenes cambiantes en el index.
-Se actualizó la imagen por defecto
en todos los usuarios.

-Se actualizó la constancia de
asistencia y de estudio.
</commit_message>
<xml_diff>
--- a/testing/assets/src/constancias/c_asistencia.docx
+++ b/testing/assets/src/constancias/c_asistencia.docx
@@ -1,6 +1,6 @@
 
 <file path=word/document.xml><?xml version="1.0" encoding="utf-8"?>
-<w:document xmlns:ve="http://schemas.openxmlformats.org/markup-compatibility/2006" xmlns:o="urn:schemas-microsoft-com:office:office" xmlns:r="http://schemas.openxmlformats.org/officeDocument/2006/relationships" xmlns:m="http://schemas.openxmlformats.org/officeDocument/2006/math" xmlns:v="urn:schemas-microsoft-com:vml" xmlns:wp="http://schemas.openxmlformats.org/drawingml/2006/wordprocessingDrawing" xmlns:w10="urn:schemas-microsoft-com:office:word" xmlns:w="http://schemas.openxmlformats.org/wordprocessingml/2006/main" xmlns:wne="http://schemas.microsoft.com/office/word/2006/wordml">
+<w:document xmlns:wpc="http://schemas.microsoft.com/office/word/2010/wordprocessingCanvas" xmlns:mc="http://schemas.openxmlformats.org/markup-compatibility/2006" xmlns:o="urn:schemas-microsoft-com:office:office" xmlns:r="http://schemas.openxmlformats.org/officeDocument/2006/relationships" xmlns:m="http://schemas.openxmlformats.org/officeDocument/2006/math" xmlns:v="urn:schemas-microsoft-com:vml" xmlns:wp14="http://schemas.microsoft.com/office/word/2010/wordprocessingDrawing" xmlns:wp="http://schemas.openxmlformats.org/drawingml/2006/wordprocessingDrawing" xmlns:w10="urn:schemas-microsoft-com:office:word" xmlns:w="http://schemas.openxmlformats.org/wordprocessingml/2006/main" xmlns:w14="http://schemas.microsoft.com/office/word/2010/wordml" xmlns:wpg="http://schemas.microsoft.com/office/word/2010/wordprocessingGroup" xmlns:wpi="http://schemas.microsoft.com/office/word/2010/wordprocessingInk" xmlns:wne="http://schemas.microsoft.com/office/word/2006/wordml" xmlns:wps="http://schemas.microsoft.com/office/word/2010/wordprocessingShape" mc:Ignorable="w14 wp14">
   <w:body>
     <w:p>
       <w:pPr>
@@ -9,6 +9,8 @@
         </w:tabs>
         <w:jc w:val="center"/>
       </w:pPr>
+      <w:bookmarkStart w:id="0" w:name="_GoBack"/>
+      <w:bookmarkEnd w:id="0"/>
       <w:r>
         <w:rPr>
           <w:b/>
@@ -41,7 +43,7 @@
                     </pic:cNvPicPr>
                   </pic:nvPicPr>
                   <pic:blipFill>
-                    <a:blip r:embed="rId7" cstate="print"/>
+                    <a:blip r:embed="rId8" cstate="print"/>
                     <a:srcRect/>
                     <a:stretch>
                       <a:fillRect/>
@@ -289,13 +291,23 @@
         </w:rPr>
         <w:t xml:space="preserve">______________ </w:t>
       </w:r>
-      <w:r>
-        <w:rPr>
-          <w:rFonts w:ascii="Arial" w:hAnsi="Arial" w:cs="Arial"/>
-          <w:sz w:val="20"/>
-          <w:szCs w:val="20"/>
-        </w:rPr>
-        <w:t>de 20</w:t>
+      <w:proofErr w:type="spellStart"/>
+      <w:r>
+        <w:rPr>
+          <w:rFonts w:ascii="Arial" w:hAnsi="Arial" w:cs="Arial"/>
+          <w:sz w:val="20"/>
+          <w:szCs w:val="20"/>
+        </w:rPr>
+        <w:t>de</w:t>
+      </w:r>
+      <w:proofErr w:type="spellEnd"/>
+      <w:r>
+        <w:rPr>
+          <w:rFonts w:ascii="Arial" w:hAnsi="Arial" w:cs="Arial"/>
+          <w:sz w:val="20"/>
+          <w:szCs w:val="20"/>
+        </w:rPr>
+        <w:t xml:space="preserve"> 20</w:t>
       </w:r>
       <w:r>
         <w:rPr>
@@ -346,8 +358,19 @@
           <w:sz w:val="20"/>
           <w:szCs w:val="20"/>
         </w:rPr>
-        <w:t>Coord. de</w:t>
-      </w:r>
+        <w:t xml:space="preserve">Coord. </w:t>
+      </w:r>
+      <w:proofErr w:type="gramStart"/>
+      <w:r>
+        <w:rPr>
+          <w:rFonts w:ascii="Arial" w:hAnsi="Arial" w:cs="Arial"/>
+          <w:b/>
+          <w:sz w:val="20"/>
+          <w:szCs w:val="20"/>
+        </w:rPr>
+        <w:t>de</w:t>
+      </w:r>
+      <w:proofErr w:type="gramEnd"/>
       <w:r>
         <w:rPr>
           <w:rFonts w:ascii="Arial" w:hAnsi="Arial" w:cs="Arial"/>
@@ -414,7 +437,7 @@
                     </pic:cNvPicPr>
                   </pic:nvPicPr>
                   <pic:blipFill>
-                    <a:blip r:embed="rId7" cstate="print"/>
+                    <a:blip r:embed="rId8" cstate="print"/>
                     <a:srcRect/>
                     <a:stretch>
                       <a:fillRect/>
@@ -548,6 +571,7 @@
         </w:rPr>
         <w:t>el (la) Ciudadano (a)</w:t>
       </w:r>
+      <w:proofErr w:type="gramStart"/>
       <w:r>
         <w:rPr>
           <w:rFonts w:ascii="Arial" w:hAnsi="Arial" w:cs="Arial"/>
@@ -562,7 +586,16 @@
           <w:sz w:val="20"/>
           <w:szCs w:val="20"/>
         </w:rPr>
-        <w:t xml:space="preserve">: </w:t>
+        <w:t>:</w:t>
+      </w:r>
+      <w:proofErr w:type="gramEnd"/>
+      <w:r>
+        <w:rPr>
+          <w:rFonts w:ascii="Arial" w:hAnsi="Arial" w:cs="Arial"/>
+          <w:sz w:val="20"/>
+          <w:szCs w:val="20"/>
+        </w:rPr>
+        <w:t xml:space="preserve"> </w:t>
       </w:r>
       <w:r>
         <w:rPr>
@@ -681,13 +714,23 @@
         </w:rPr>
         <w:t xml:space="preserve">______________ </w:t>
       </w:r>
-      <w:r>
-        <w:rPr>
-          <w:rFonts w:ascii="Arial" w:hAnsi="Arial" w:cs="Arial"/>
-          <w:sz w:val="20"/>
-          <w:szCs w:val="20"/>
-        </w:rPr>
-        <w:t>de 20</w:t>
+      <w:proofErr w:type="spellStart"/>
+      <w:r>
+        <w:rPr>
+          <w:rFonts w:ascii="Arial" w:hAnsi="Arial" w:cs="Arial"/>
+          <w:sz w:val="20"/>
+          <w:szCs w:val="20"/>
+        </w:rPr>
+        <w:t>de</w:t>
+      </w:r>
+      <w:proofErr w:type="spellEnd"/>
+      <w:r>
+        <w:rPr>
+          <w:rFonts w:ascii="Arial" w:hAnsi="Arial" w:cs="Arial"/>
+          <w:sz w:val="20"/>
+          <w:szCs w:val="20"/>
+        </w:rPr>
+        <w:t xml:space="preserve"> 20</w:t>
       </w:r>
       <w:r>
         <w:rPr>
@@ -738,16 +781,36 @@
           <w:sz w:val="20"/>
           <w:szCs w:val="20"/>
         </w:rPr>
-        <w:t>Coord. d</w:t>
-      </w:r>
-      <w:r>
-        <w:rPr>
-          <w:rFonts w:ascii="Arial" w:hAnsi="Arial" w:cs="Arial"/>
-          <w:b/>
-          <w:sz w:val="20"/>
-          <w:szCs w:val="20"/>
-        </w:rPr>
-        <w:t xml:space="preserve">e Control de Estudio </w:t>
+        <w:t xml:space="preserve">Coord. </w:t>
+      </w:r>
+      <w:proofErr w:type="gramStart"/>
+      <w:r>
+        <w:rPr>
+          <w:rFonts w:ascii="Arial" w:hAnsi="Arial" w:cs="Arial"/>
+          <w:b/>
+          <w:sz w:val="20"/>
+          <w:szCs w:val="20"/>
+        </w:rPr>
+        <w:t>d</w:t>
+      </w:r>
+      <w:r>
+        <w:rPr>
+          <w:rFonts w:ascii="Arial" w:hAnsi="Arial" w:cs="Arial"/>
+          <w:b/>
+          <w:sz w:val="20"/>
+          <w:szCs w:val="20"/>
+        </w:rPr>
+        <w:t>e</w:t>
+      </w:r>
+      <w:proofErr w:type="gramEnd"/>
+      <w:r>
+        <w:rPr>
+          <w:rFonts w:ascii="Arial" w:hAnsi="Arial" w:cs="Arial"/>
+          <w:b/>
+          <w:sz w:val="20"/>
+          <w:szCs w:val="20"/>
+        </w:rPr>
+        <w:t xml:space="preserve"> Control de Estudio </w:t>
       </w:r>
     </w:p>
     <w:p>
@@ -821,7 +884,7 @@
                     </pic:cNvPicPr>
                   </pic:nvPicPr>
                   <pic:blipFill>
-                    <a:blip r:embed="rId7" cstate="print"/>
+                    <a:blip r:embed="rId8" cstate="print"/>
                     <a:srcRect/>
                     <a:stretch>
                       <a:fillRect/>
@@ -951,6 +1014,7 @@
         </w:rPr>
         <w:t>el (la) Ciudadano (a)</w:t>
       </w:r>
+      <w:proofErr w:type="gramStart"/>
       <w:r>
         <w:rPr>
           <w:rFonts w:ascii="Arial" w:hAnsi="Arial" w:cs="Arial"/>
@@ -965,7 +1029,16 @@
           <w:sz w:val="20"/>
           <w:szCs w:val="20"/>
         </w:rPr>
-        <w:t xml:space="preserve">: </w:t>
+        <w:t>:</w:t>
+      </w:r>
+      <w:proofErr w:type="gramEnd"/>
+      <w:r>
+        <w:rPr>
+          <w:rFonts w:ascii="Arial" w:hAnsi="Arial" w:cs="Arial"/>
+          <w:sz w:val="20"/>
+          <w:szCs w:val="20"/>
+        </w:rPr>
+        <w:t xml:space="preserve"> </w:t>
       </w:r>
       <w:r>
         <w:rPr>
@@ -1092,13 +1165,23 @@
         </w:rPr>
         <w:t xml:space="preserve"> </w:t>
       </w:r>
-      <w:r>
-        <w:rPr>
-          <w:rFonts w:ascii="Arial" w:hAnsi="Arial" w:cs="Arial"/>
-          <w:sz w:val="20"/>
-          <w:szCs w:val="20"/>
-        </w:rPr>
-        <w:t>de 20</w:t>
+      <w:proofErr w:type="spellStart"/>
+      <w:r>
+        <w:rPr>
+          <w:rFonts w:ascii="Arial" w:hAnsi="Arial" w:cs="Arial"/>
+          <w:sz w:val="20"/>
+          <w:szCs w:val="20"/>
+        </w:rPr>
+        <w:t>de</w:t>
+      </w:r>
+      <w:proofErr w:type="spellEnd"/>
+      <w:r>
+        <w:rPr>
+          <w:rFonts w:ascii="Arial" w:hAnsi="Arial" w:cs="Arial"/>
+          <w:sz w:val="20"/>
+          <w:szCs w:val="20"/>
+        </w:rPr>
+        <w:t xml:space="preserve"> 20</w:t>
       </w:r>
       <w:r>
         <w:rPr>
@@ -1149,7 +1232,27 @@
           <w:sz w:val="20"/>
           <w:szCs w:val="20"/>
         </w:rPr>
-        <w:t xml:space="preserve">Coord. de </w:t>
+        <w:t xml:space="preserve">Coord. </w:t>
+      </w:r>
+      <w:proofErr w:type="gramStart"/>
+      <w:r>
+        <w:rPr>
+          <w:rFonts w:ascii="Arial" w:hAnsi="Arial" w:cs="Arial"/>
+          <w:b/>
+          <w:sz w:val="20"/>
+          <w:szCs w:val="20"/>
+        </w:rPr>
+        <w:t>de</w:t>
+      </w:r>
+      <w:proofErr w:type="gramEnd"/>
+      <w:r>
+        <w:rPr>
+          <w:rFonts w:ascii="Arial" w:hAnsi="Arial" w:cs="Arial"/>
+          <w:b/>
+          <w:sz w:val="20"/>
+          <w:szCs w:val="20"/>
+        </w:rPr>
+        <w:t xml:space="preserve"> </w:t>
       </w:r>
       <w:r>
         <w:rPr>
@@ -1181,7 +1284,7 @@
 </file>
 
 <file path=word/endnotes.xml><?xml version="1.0" encoding="utf-8"?>
-<w:endnotes xmlns:ve="http://schemas.openxmlformats.org/markup-compatibility/2006" xmlns:o="urn:schemas-microsoft-com:office:office" xmlns:r="http://schemas.openxmlformats.org/officeDocument/2006/relationships" xmlns:m="http://schemas.openxmlformats.org/officeDocument/2006/math" xmlns:v="urn:schemas-microsoft-com:vml" xmlns:wp="http://schemas.openxmlformats.org/drawingml/2006/wordprocessingDrawing" xmlns:w10="urn:schemas-microsoft-com:office:word" xmlns:w="http://schemas.openxmlformats.org/wordprocessingml/2006/main" xmlns:wne="http://schemas.microsoft.com/office/word/2006/wordml">
+<w:endnotes xmlns:wpc="http://schemas.microsoft.com/office/word/2010/wordprocessingCanvas" xmlns:mc="http://schemas.openxmlformats.org/markup-compatibility/2006" xmlns:o="urn:schemas-microsoft-com:office:office" xmlns:r="http://schemas.openxmlformats.org/officeDocument/2006/relationships" xmlns:m="http://schemas.openxmlformats.org/officeDocument/2006/math" xmlns:v="urn:schemas-microsoft-com:vml" xmlns:wp14="http://schemas.microsoft.com/office/word/2010/wordprocessingDrawing" xmlns:wp="http://schemas.openxmlformats.org/drawingml/2006/wordprocessingDrawing" xmlns:w10="urn:schemas-microsoft-com:office:word" xmlns:w="http://schemas.openxmlformats.org/wordprocessingml/2006/main" xmlns:w14="http://schemas.microsoft.com/office/word/2010/wordml" xmlns:wpg="http://schemas.microsoft.com/office/word/2010/wordprocessingGroup" xmlns:wpi="http://schemas.microsoft.com/office/word/2010/wordprocessingInk" xmlns:wne="http://schemas.microsoft.com/office/word/2006/wordml" xmlns:wps="http://schemas.microsoft.com/office/word/2010/wordprocessingShape" mc:Ignorable="w14 wp14">
   <w:endnote w:type="separator" w:id="-1">
     <w:p>
       <w:r>
@@ -1200,7 +1303,7 @@
 </file>
 
 <file path=word/footnotes.xml><?xml version="1.0" encoding="utf-8"?>
-<w:footnotes xmlns:ve="http://schemas.openxmlformats.org/markup-compatibility/2006" xmlns:o="urn:schemas-microsoft-com:office:office" xmlns:r="http://schemas.openxmlformats.org/officeDocument/2006/relationships" xmlns:m="http://schemas.openxmlformats.org/officeDocument/2006/math" xmlns:v="urn:schemas-microsoft-com:vml" xmlns:wp="http://schemas.openxmlformats.org/drawingml/2006/wordprocessingDrawing" xmlns:w10="urn:schemas-microsoft-com:office:word" xmlns:w="http://schemas.openxmlformats.org/wordprocessingml/2006/main" xmlns:wne="http://schemas.microsoft.com/office/word/2006/wordml">
+<w:footnotes xmlns:wpc="http://schemas.microsoft.com/office/word/2010/wordprocessingCanvas" xmlns:mc="http://schemas.openxmlformats.org/markup-compatibility/2006" xmlns:o="urn:schemas-microsoft-com:office:office" xmlns:r="http://schemas.openxmlformats.org/officeDocument/2006/relationships" xmlns:m="http://schemas.openxmlformats.org/officeDocument/2006/math" xmlns:v="urn:schemas-microsoft-com:vml" xmlns:wp14="http://schemas.microsoft.com/office/word/2010/wordprocessingDrawing" xmlns:wp="http://schemas.openxmlformats.org/drawingml/2006/wordprocessingDrawing" xmlns:w10="urn:schemas-microsoft-com:office:word" xmlns:w="http://schemas.openxmlformats.org/wordprocessingml/2006/main" xmlns:w14="http://schemas.microsoft.com/office/word/2010/wordml" xmlns:wpg="http://schemas.microsoft.com/office/word/2010/wordprocessingGroup" xmlns:wpi="http://schemas.microsoft.com/office/word/2010/wordprocessingInk" xmlns:wne="http://schemas.microsoft.com/office/word/2006/wordml" xmlns:wps="http://schemas.microsoft.com/office/word/2010/wordprocessingShape" mc:Ignorable="w14 wp14">
   <w:footnote w:type="separator" w:id="-1">
     <w:p>
       <w:r>
@@ -1219,7 +1322,7 @@
 </file>
 
 <file path=word/styles.xml><?xml version="1.0" encoding="utf-8"?>
-<w:styles xmlns:r="http://schemas.openxmlformats.org/officeDocument/2006/relationships" xmlns:w="http://schemas.openxmlformats.org/wordprocessingml/2006/main">
+<w:styles xmlns:mc="http://schemas.openxmlformats.org/markup-compatibility/2006" xmlns:r="http://schemas.openxmlformats.org/officeDocument/2006/relationships" xmlns:w="http://schemas.openxmlformats.org/wordprocessingml/2006/main" xmlns:w14="http://schemas.microsoft.com/office/word/2010/wordml" mc:Ignorable="w14">
   <w:docDefaults>
     <w:rPrDefault>
       <w:rPr>
@@ -1390,7 +1493,279 @@
     <w:uiPriority w:val="99"/>
     <w:semiHidden/>
     <w:unhideWhenUsed/>
+    <w:tblPr>
+      <w:tblInd w:w="0" w:type="dxa"/>
+      <w:tblCellMar>
+        <w:top w:w="0" w:type="dxa"/>
+        <w:left w:w="108" w:type="dxa"/>
+        <w:bottom w:w="0" w:type="dxa"/>
+        <w:right w:w="108" w:type="dxa"/>
+      </w:tblCellMar>
+    </w:tblPr>
+  </w:style>
+  <w:style w:type="numbering" w:default="1" w:styleId="Sinlista">
+    <w:name w:val="No List"/>
+    <w:uiPriority w:val="99"/>
+    <w:semiHidden/>
+    <w:unhideWhenUsed/>
+  </w:style>
+  <w:style w:type="paragraph" w:styleId="Encabezado">
+    <w:name w:val="header"/>
+    <w:basedOn w:val="Normal"/>
+    <w:link w:val="EncabezadoCar"/>
+    <w:uiPriority w:val="99"/>
+    <w:unhideWhenUsed/>
+    <w:rsid w:val="00D71E3B"/>
+    <w:pPr>
+      <w:tabs>
+        <w:tab w:val="center" w:pos="4419"/>
+        <w:tab w:val="right" w:pos="8838"/>
+      </w:tabs>
+    </w:pPr>
+  </w:style>
+  <w:style w:type="character" w:customStyle="1" w:styleId="EncabezadoCar">
+    <w:name w:val="Encabezado Car"/>
+    <w:basedOn w:val="Fuentedeprrafopredeter"/>
+    <w:link w:val="Encabezado"/>
+    <w:uiPriority w:val="99"/>
+    <w:rsid w:val="00D71E3B"/>
+    <w:rPr>
+      <w:rFonts w:ascii="Times New Roman" w:eastAsia="Times New Roman" w:hAnsi="Times New Roman" w:cs="Times New Roman"/>
+      <w:sz w:val="24"/>
+      <w:szCs w:val="24"/>
+      <w:lang w:val="es-ES" w:eastAsia="es-ES"/>
+    </w:rPr>
+  </w:style>
+  <w:style w:type="paragraph" w:styleId="Piedepgina">
+    <w:name w:val="footer"/>
+    <w:basedOn w:val="Normal"/>
+    <w:link w:val="PiedepginaCar"/>
+    <w:uiPriority w:val="99"/>
+    <w:unhideWhenUsed/>
+    <w:rsid w:val="00D71E3B"/>
+    <w:pPr>
+      <w:tabs>
+        <w:tab w:val="center" w:pos="4419"/>
+        <w:tab w:val="right" w:pos="8838"/>
+      </w:tabs>
+    </w:pPr>
+  </w:style>
+  <w:style w:type="character" w:customStyle="1" w:styleId="PiedepginaCar">
+    <w:name w:val="Pie de página Car"/>
+    <w:basedOn w:val="Fuentedeprrafopredeter"/>
+    <w:link w:val="Piedepgina"/>
+    <w:uiPriority w:val="99"/>
+    <w:rsid w:val="00D71E3B"/>
+    <w:rPr>
+      <w:rFonts w:ascii="Times New Roman" w:eastAsia="Times New Roman" w:hAnsi="Times New Roman" w:cs="Times New Roman"/>
+      <w:sz w:val="24"/>
+      <w:szCs w:val="24"/>
+      <w:lang w:val="es-ES" w:eastAsia="es-ES"/>
+    </w:rPr>
+  </w:style>
+  <w:style w:type="paragraph" w:styleId="Textodeglobo">
+    <w:name w:val="Balloon Text"/>
+    <w:basedOn w:val="Normal"/>
+    <w:link w:val="TextodegloboCar"/>
+    <w:uiPriority w:val="99"/>
+    <w:semiHidden/>
+    <w:unhideWhenUsed/>
+    <w:rsid w:val="003E69C6"/>
+    <w:rPr>
+      <w:rFonts w:ascii="Tahoma" w:hAnsi="Tahoma" w:cs="Tahoma"/>
+      <w:sz w:val="16"/>
+      <w:szCs w:val="16"/>
+    </w:rPr>
+  </w:style>
+  <w:style w:type="character" w:customStyle="1" w:styleId="TextodegloboCar">
+    <w:name w:val="Texto de globo Car"/>
+    <w:basedOn w:val="Fuentedeprrafopredeter"/>
+    <w:link w:val="Textodeglobo"/>
+    <w:uiPriority w:val="99"/>
+    <w:semiHidden/>
+    <w:rsid w:val="003E69C6"/>
+    <w:rPr>
+      <w:rFonts w:ascii="Tahoma" w:eastAsia="Times New Roman" w:hAnsi="Tahoma" w:cs="Tahoma"/>
+      <w:sz w:val="16"/>
+      <w:szCs w:val="16"/>
+      <w:lang w:val="es-ES" w:eastAsia="es-ES"/>
+    </w:rPr>
+  </w:style>
+</w:styles>
+</file>
+
+<file path=word/stylesWithEffects.xml><?xml version="1.0" encoding="utf-8"?>
+<w:styles xmlns:wpc="http://schemas.microsoft.com/office/word/2010/wordprocessingCanvas" xmlns:mc="http://schemas.openxmlformats.org/markup-compatibility/2006" xmlns:o="urn:schemas-microsoft-com:office:office" xmlns:r="http://schemas.openxmlformats.org/officeDocument/2006/relationships" xmlns:m="http://schemas.openxmlformats.org/officeDocument/2006/math" xmlns:v="urn:schemas-microsoft-com:vml" xmlns:wp14="http://schemas.microsoft.com/office/word/2010/wordprocessingDrawing" xmlns:wp="http://schemas.openxmlformats.org/drawingml/2006/wordprocessingDrawing" xmlns:w10="urn:schemas-microsoft-com:office:word" xmlns:w="http://schemas.openxmlformats.org/wordprocessingml/2006/main" xmlns:w14="http://schemas.microsoft.com/office/word/2010/wordml" xmlns:wpg="http://schemas.microsoft.com/office/word/2010/wordprocessingGroup" xmlns:wpi="http://schemas.microsoft.com/office/word/2010/wordprocessingInk" xmlns:wne="http://schemas.microsoft.com/office/word/2006/wordml" xmlns:wps="http://schemas.microsoft.com/office/word/2010/wordprocessingShape" mc:Ignorable="w14 wp14">
+  <w:docDefaults>
+    <w:rPrDefault>
+      <w:rPr>
+        <w:rFonts w:ascii="Calibri" w:eastAsia="Calibri" w:hAnsi="Calibri" w:cs="Times New Roman"/>
+        <w:lang w:val="es-VE" w:eastAsia="es-VE" w:bidi="ar-SA"/>
+      </w:rPr>
+    </w:rPrDefault>
+    <w:pPrDefault/>
+  </w:docDefaults>
+  <w:latentStyles w:defLockedState="0" w:defUIPriority="99" w:defSemiHidden="1" w:defUnhideWhenUsed="1" w:defQFormat="0" w:count="267">
+    <w:lsdException w:name="Normal" w:semiHidden="0" w:uiPriority="0" w:unhideWhenUsed="0" w:qFormat="1"/>
+    <w:lsdException w:name="heading 1" w:semiHidden="0" w:uiPriority="9" w:unhideWhenUsed="0" w:qFormat="1"/>
+    <w:lsdException w:name="heading 2" w:uiPriority="9" w:qFormat="1"/>
+    <w:lsdException w:name="heading 3" w:uiPriority="9" w:qFormat="1"/>
+    <w:lsdException w:name="heading 4" w:uiPriority="9" w:qFormat="1"/>
+    <w:lsdException w:name="heading 5" w:uiPriority="9" w:qFormat="1"/>
+    <w:lsdException w:name="heading 6" w:uiPriority="9" w:qFormat="1"/>
+    <w:lsdException w:name="heading 7" w:uiPriority="9" w:qFormat="1"/>
+    <w:lsdException w:name="heading 8" w:uiPriority="9" w:qFormat="1"/>
+    <w:lsdException w:name="heading 9" w:uiPriority="9" w:qFormat="1"/>
+    <w:lsdException w:name="toc 1" w:uiPriority="39"/>
+    <w:lsdException w:name="toc 2" w:uiPriority="39"/>
+    <w:lsdException w:name="toc 3" w:uiPriority="39"/>
+    <w:lsdException w:name="toc 4" w:uiPriority="39"/>
+    <w:lsdException w:name="toc 5" w:uiPriority="39"/>
+    <w:lsdException w:name="toc 6" w:uiPriority="39"/>
+    <w:lsdException w:name="toc 7" w:uiPriority="39"/>
+    <w:lsdException w:name="toc 8" w:uiPriority="39"/>
+    <w:lsdException w:name="toc 9" w:uiPriority="39"/>
+    <w:lsdException w:name="caption" w:uiPriority="35" w:qFormat="1"/>
+    <w:lsdException w:name="Title" w:semiHidden="0" w:uiPriority="10" w:unhideWhenUsed="0" w:qFormat="1"/>
+    <w:lsdException w:name="Default Paragraph Font" w:uiPriority="1"/>
+    <w:lsdException w:name="Subtitle" w:semiHidden="0" w:uiPriority="11" w:unhideWhenUsed="0" w:qFormat="1"/>
+    <w:lsdException w:name="Strong" w:semiHidden="0" w:uiPriority="22" w:unhideWhenUsed="0" w:qFormat="1"/>
+    <w:lsdException w:name="Emphasis" w:semiHidden="0" w:uiPriority="20" w:unhideWhenUsed="0" w:qFormat="1"/>
+    <w:lsdException w:name="Table Grid" w:semiHidden="0" w:uiPriority="59" w:unhideWhenUsed="0"/>
+    <w:lsdException w:name="Placeholder Text" w:unhideWhenUsed="0"/>
+    <w:lsdException w:name="No Spacing" w:semiHidden="0" w:uiPriority="1" w:unhideWhenUsed="0" w:qFormat="1"/>
+    <w:lsdException w:name="Light Shading" w:semiHidden="0" w:uiPriority="60" w:unhideWhenUsed="0"/>
+    <w:lsdException w:name="Light List" w:semiHidden="0" w:uiPriority="61" w:unhideWhenUsed="0"/>
+    <w:lsdException w:name="Light Grid" w:semiHidden="0" w:uiPriority="62" w:unhideWhenUsed="0"/>
+    <w:lsdException w:name="Medium Shading 1" w:semiHidden="0" w:uiPriority="63" w:unhideWhenUsed="0"/>
+    <w:lsdException w:name="Medium Shading 2" w:semiHidden="0" w:uiPriority="64" w:unhideWhenUsed="0"/>
+    <w:lsdException w:name="Medium List 1" w:semiHidden="0" w:uiPriority="65" w:unhideWhenUsed="0"/>
+    <w:lsdException w:name="Medium List 2" w:semiHidden="0" w:uiPriority="66" w:unhideWhenUsed="0"/>
+    <w:lsdException w:name="Medium Grid 1" w:semiHidden="0" w:uiPriority="67" w:unhideWhenUsed="0"/>
+    <w:lsdException w:name="Medium Grid 2" w:semiHidden="0" w:uiPriority="68" w:unhideWhenUsed="0"/>
+    <w:lsdException w:name="Medium Grid 3" w:semiHidden="0" w:uiPriority="69" w:unhideWhenUsed="0"/>
+    <w:lsdException w:name="Dark List" w:semiHidden="0" w:uiPriority="70" w:unhideWhenUsed="0"/>
+    <w:lsdException w:name="Colorful Shading" w:semiHidden="0" w:uiPriority="71" w:unhideWhenUsed="0"/>
+    <w:lsdException w:name="Colorful List" w:semiHidden="0" w:uiPriority="72" w:unhideWhenUsed="0"/>
+    <w:lsdException w:name="Colorful Grid" w:semiHidden="0" w:uiPriority="73" w:unhideWhenUsed="0"/>
+    <w:lsdException w:name="Light Shading Accent 1" w:semiHidden="0" w:uiPriority="60" w:unhideWhenUsed="0"/>
+    <w:lsdException w:name="Light List Accent 1" w:semiHidden="0" w:uiPriority="61" w:unhideWhenUsed="0"/>
+    <w:lsdException w:name="Light Grid Accent 1" w:semiHidden="0" w:uiPriority="62" w:unhideWhenUsed="0"/>
+    <w:lsdException w:name="Medium Shading 1 Accent 1" w:semiHidden="0" w:uiPriority="63" w:unhideWhenUsed="0"/>
+    <w:lsdException w:name="Medium Shading 2 Accent 1" w:semiHidden="0" w:uiPriority="64" w:unhideWhenUsed="0"/>
+    <w:lsdException w:name="Medium List 1 Accent 1" w:semiHidden="0" w:uiPriority="65" w:unhideWhenUsed="0"/>
+    <w:lsdException w:name="Revision" w:unhideWhenUsed="0"/>
+    <w:lsdException w:name="List Paragraph" w:semiHidden="0" w:uiPriority="34" w:unhideWhenUsed="0" w:qFormat="1"/>
+    <w:lsdException w:name="Quote" w:semiHidden="0" w:uiPriority="29" w:unhideWhenUsed="0" w:qFormat="1"/>
+    <w:lsdException w:name="Intense Quote" w:semiHidden="0" w:uiPriority="30" w:unhideWhenUsed="0" w:qFormat="1"/>
+    <w:lsdException w:name="Medium List 2 Accent 1" w:semiHidden="0" w:uiPriority="66" w:unhideWhenUsed="0"/>
+    <w:lsdException w:name="Medium Grid 1 Accent 1" w:semiHidden="0" w:uiPriority="67" w:unhideWhenUsed="0"/>
+    <w:lsdException w:name="Medium Grid 2 Accent 1" w:semiHidden="0" w:uiPriority="68" w:unhideWhenUsed="0"/>
+    <w:lsdException w:name="Medium Grid 3 Accent 1" w:semiHidden="0" w:uiPriority="69" w:unhideWhenUsed="0"/>
+    <w:lsdException w:name="Dark List Accent 1" w:semiHidden="0" w:uiPriority="70" w:unhideWhenUsed="0"/>
+    <w:lsdException w:name="Colorful Shading Accent 1" w:semiHidden="0" w:uiPriority="71" w:unhideWhenUsed="0"/>
+    <w:lsdException w:name="Colorful List Accent 1" w:semiHidden="0" w:uiPriority="72" w:unhideWhenUsed="0"/>
+    <w:lsdException w:name="Colorful Grid Accent 1" w:semiHidden="0" w:uiPriority="73" w:unhideWhenUsed="0"/>
+    <w:lsdException w:name="Light Shading Accent 2" w:semiHidden="0" w:uiPriority="60" w:unhideWhenUsed="0"/>
+    <w:lsdException w:name="Light List Accent 2" w:semiHidden="0" w:uiPriority="61" w:unhideWhenUsed="0"/>
+    <w:lsdException w:name="Light Grid Accent 2" w:semiHidden="0" w:uiPriority="62" w:unhideWhenUsed="0"/>
+    <w:lsdException w:name="Medium Shading 1 Accent 2" w:semiHidden="0" w:uiPriority="63" w:unhideWhenUsed="0"/>
+    <w:lsdException w:name="Medium Shading 2 Accent 2" w:semiHidden="0" w:uiPriority="64" w:unhideWhenUsed="0"/>
+    <w:lsdException w:name="Medium List 1 Accent 2" w:semiHidden="0" w:uiPriority="65" w:unhideWhenUsed="0"/>
+    <w:lsdException w:name="Medium List 2 Accent 2" w:semiHidden="0" w:uiPriority="66" w:unhideWhenUsed="0"/>
+    <w:lsdException w:name="Medium Grid 1 Accent 2" w:semiHidden="0" w:uiPriority="67" w:unhideWhenUsed="0"/>
+    <w:lsdException w:name="Medium Grid 2 Accent 2" w:semiHidden="0" w:uiPriority="68" w:unhideWhenUsed="0"/>
+    <w:lsdException w:name="Medium Grid 3 Accent 2" w:semiHidden="0" w:uiPriority="69" w:unhideWhenUsed="0"/>
+    <w:lsdException w:name="Dark List Accent 2" w:semiHidden="0" w:uiPriority="70" w:unhideWhenUsed="0"/>
+    <w:lsdException w:name="Colorful Shading Accent 2" w:semiHidden="0" w:uiPriority="71" w:unhideWhenUsed="0"/>
+    <w:lsdException w:name="Colorful List Accent 2" w:semiHidden="0" w:uiPriority="72" w:unhideWhenUsed="0"/>
+    <w:lsdException w:name="Colorful Grid Accent 2" w:semiHidden="0" w:uiPriority="73" w:unhideWhenUsed="0"/>
+    <w:lsdException w:name="Light Shading Accent 3" w:semiHidden="0" w:uiPriority="60" w:unhideWhenUsed="0"/>
+    <w:lsdException w:name="Light List Accent 3" w:semiHidden="0" w:uiPriority="61" w:unhideWhenUsed="0"/>
+    <w:lsdException w:name="Light Grid Accent 3" w:semiHidden="0" w:uiPriority="62" w:unhideWhenUsed="0"/>
+    <w:lsdException w:name="Medium Shading 1 Accent 3" w:semiHidden="0" w:uiPriority="63" w:unhideWhenUsed="0"/>
+    <w:lsdException w:name="Medium Shading 2 Accent 3" w:semiHidden="0" w:uiPriority="64" w:unhideWhenUsed="0"/>
+    <w:lsdException w:name="Medium List 1 Accent 3" w:semiHidden="0" w:uiPriority="65" w:unhideWhenUsed="0"/>
+    <w:lsdException w:name="Medium List 2 Accent 3" w:semiHidden="0" w:uiPriority="66" w:unhideWhenUsed="0"/>
+    <w:lsdException w:name="Medium Grid 1 Accent 3" w:semiHidden="0" w:uiPriority="67" w:unhideWhenUsed="0"/>
+    <w:lsdException w:name="Medium Grid 2 Accent 3" w:semiHidden="0" w:uiPriority="68" w:unhideWhenUsed="0"/>
+    <w:lsdException w:name="Medium Grid 3 Accent 3" w:semiHidden="0" w:uiPriority="69" w:unhideWhenUsed="0"/>
+    <w:lsdException w:name="Dark List Accent 3" w:semiHidden="0" w:uiPriority="70" w:unhideWhenUsed="0"/>
+    <w:lsdException w:name="Colorful Shading Accent 3" w:semiHidden="0" w:uiPriority="71" w:unhideWhenUsed="0"/>
+    <w:lsdException w:name="Colorful List Accent 3" w:semiHidden="0" w:uiPriority="72" w:unhideWhenUsed="0"/>
+    <w:lsdException w:name="Colorful Grid Accent 3" w:semiHidden="0" w:uiPriority="73" w:unhideWhenUsed="0"/>
+    <w:lsdException w:name="Light Shading Accent 4" w:semiHidden="0" w:uiPriority="60" w:unhideWhenUsed="0"/>
+    <w:lsdException w:name="Light List Accent 4" w:semiHidden="0" w:uiPriority="61" w:unhideWhenUsed="0"/>
+    <w:lsdException w:name="Light Grid Accent 4" w:semiHidden="0" w:uiPriority="62" w:unhideWhenUsed="0"/>
+    <w:lsdException w:name="Medium Shading 1 Accent 4" w:semiHidden="0" w:uiPriority="63" w:unhideWhenUsed="0"/>
+    <w:lsdException w:name="Medium Shading 2 Accent 4" w:semiHidden="0" w:uiPriority="64" w:unhideWhenUsed="0"/>
+    <w:lsdException w:name="Medium List 1 Accent 4" w:semiHidden="0" w:uiPriority="65" w:unhideWhenUsed="0"/>
+    <w:lsdException w:name="Medium List 2 Accent 4" w:semiHidden="0" w:uiPriority="66" w:unhideWhenUsed="0"/>
+    <w:lsdException w:name="Medium Grid 1 Accent 4" w:semiHidden="0" w:uiPriority="67" w:unhideWhenUsed="0"/>
+    <w:lsdException w:name="Medium Grid 2 Accent 4" w:semiHidden="0" w:uiPriority="68" w:unhideWhenUsed="0"/>
+    <w:lsdException w:name="Medium Grid 3 Accent 4" w:semiHidden="0" w:uiPriority="69" w:unhideWhenUsed="0"/>
+    <w:lsdException w:name="Dark List Accent 4" w:semiHidden="0" w:uiPriority="70" w:unhideWhenUsed="0"/>
+    <w:lsdException w:name="Colorful Shading Accent 4" w:semiHidden="0" w:uiPriority="71" w:unhideWhenUsed="0"/>
+    <w:lsdException w:name="Colorful List Accent 4" w:semiHidden="0" w:uiPriority="72" w:unhideWhenUsed="0"/>
+    <w:lsdException w:name="Colorful Grid Accent 4" w:semiHidden="0" w:uiPriority="73" w:unhideWhenUsed="0"/>
+    <w:lsdException w:name="Light Shading Accent 5" w:semiHidden="0" w:uiPriority="60" w:unhideWhenUsed="0"/>
+    <w:lsdException w:name="Light List Accent 5" w:semiHidden="0" w:uiPriority="61" w:unhideWhenUsed="0"/>
+    <w:lsdException w:name="Light Grid Accent 5" w:semiHidden="0" w:uiPriority="62" w:unhideWhenUsed="0"/>
+    <w:lsdException w:name="Medium Shading 1 Accent 5" w:semiHidden="0" w:uiPriority="63" w:unhideWhenUsed="0"/>
+    <w:lsdException w:name="Medium Shading 2 Accent 5" w:semiHidden="0" w:uiPriority="64" w:unhideWhenUsed="0"/>
+    <w:lsdException w:name="Medium List 1 Accent 5" w:semiHidden="0" w:uiPriority="65" w:unhideWhenUsed="0"/>
+    <w:lsdException w:name="Medium List 2 Accent 5" w:semiHidden="0" w:uiPriority="66" w:unhideWhenUsed="0"/>
+    <w:lsdException w:name="Medium Grid 1 Accent 5" w:semiHidden="0" w:uiPriority="67" w:unhideWhenUsed="0"/>
+    <w:lsdException w:name="Medium Grid 2 Accent 5" w:semiHidden="0" w:uiPriority="68" w:unhideWhenUsed="0"/>
+    <w:lsdException w:name="Medium Grid 3 Accent 5" w:semiHidden="0" w:uiPriority="69" w:unhideWhenUsed="0"/>
+    <w:lsdException w:name="Dark List Accent 5" w:semiHidden="0" w:uiPriority="70" w:unhideWhenUsed="0"/>
+    <w:lsdException w:name="Colorful Shading Accent 5" w:semiHidden="0" w:uiPriority="71" w:unhideWhenUsed="0"/>
+    <w:lsdException w:name="Colorful List Accent 5" w:semiHidden="0" w:uiPriority="72" w:unhideWhenUsed="0"/>
+    <w:lsdException w:name="Colorful Grid Accent 5" w:semiHidden="0" w:uiPriority="73" w:unhideWhenUsed="0"/>
+    <w:lsdException w:name="Light Shading Accent 6" w:semiHidden="0" w:uiPriority="60" w:unhideWhenUsed="0"/>
+    <w:lsdException w:name="Light List Accent 6" w:semiHidden="0" w:uiPriority="61" w:unhideWhenUsed="0"/>
+    <w:lsdException w:name="Light Grid Accent 6" w:semiHidden="0" w:uiPriority="62" w:unhideWhenUsed="0"/>
+    <w:lsdException w:name="Medium Shading 1 Accent 6" w:semiHidden="0" w:uiPriority="63" w:unhideWhenUsed="0"/>
+    <w:lsdException w:name="Medium Shading 2 Accent 6" w:semiHidden="0" w:uiPriority="64" w:unhideWhenUsed="0"/>
+    <w:lsdException w:name="Medium List 1 Accent 6" w:semiHidden="0" w:uiPriority="65" w:unhideWhenUsed="0"/>
+    <w:lsdException w:name="Medium List 2 Accent 6" w:semiHidden="0" w:uiPriority="66" w:unhideWhenUsed="0"/>
+    <w:lsdException w:name="Medium Grid 1 Accent 6" w:semiHidden="0" w:uiPriority="67" w:unhideWhenUsed="0"/>
+    <w:lsdException w:name="Medium Grid 2 Accent 6" w:semiHidden="0" w:uiPriority="68" w:unhideWhenUsed="0"/>
+    <w:lsdException w:name="Medium Grid 3 Accent 6" w:semiHidden="0" w:uiPriority="69" w:unhideWhenUsed="0"/>
+    <w:lsdException w:name="Dark List Accent 6" w:semiHidden="0" w:uiPriority="70" w:unhideWhenUsed="0"/>
+    <w:lsdException w:name="Colorful Shading Accent 6" w:semiHidden="0" w:uiPriority="71" w:unhideWhenUsed="0"/>
+    <w:lsdException w:name="Colorful List Accent 6" w:semiHidden="0" w:uiPriority="72" w:unhideWhenUsed="0"/>
+    <w:lsdException w:name="Colorful Grid Accent 6" w:semiHidden="0" w:uiPriority="73" w:unhideWhenUsed="0"/>
+    <w:lsdException w:name="Subtle Emphasis" w:semiHidden="0" w:uiPriority="19" w:unhideWhenUsed="0" w:qFormat="1"/>
+    <w:lsdException w:name="Intense Emphasis" w:semiHidden="0" w:uiPriority="21" w:unhideWhenUsed="0" w:qFormat="1"/>
+    <w:lsdException w:name="Subtle Reference" w:semiHidden="0" w:uiPriority="31" w:unhideWhenUsed="0" w:qFormat="1"/>
+    <w:lsdException w:name="Intense Reference" w:semiHidden="0" w:uiPriority="32" w:unhideWhenUsed="0" w:qFormat="1"/>
+    <w:lsdException w:name="Book Title" w:semiHidden="0" w:uiPriority="33" w:unhideWhenUsed="0" w:qFormat="1"/>
+    <w:lsdException w:name="Bibliography" w:uiPriority="37"/>
+    <w:lsdException w:name="TOC Heading" w:uiPriority="39" w:qFormat="1"/>
+  </w:latentStyles>
+  <w:style w:type="paragraph" w:default="1" w:styleId="Normal">
+    <w:name w:val="Normal"/>
     <w:qFormat/>
+    <w:rsid w:val="00A355C2"/>
+    <w:rPr>
+      <w:rFonts w:ascii="Times New Roman" w:eastAsia="Times New Roman" w:hAnsi="Times New Roman"/>
+      <w:sz w:val="24"/>
+      <w:szCs w:val="24"/>
+      <w:lang w:val="es-ES" w:eastAsia="es-ES"/>
+    </w:rPr>
+  </w:style>
+  <w:style w:type="character" w:default="1" w:styleId="Fuentedeprrafopredeter">
+    <w:name w:val="Default Paragraph Font"/>
+    <w:uiPriority w:val="1"/>
+    <w:semiHidden/>
+    <w:unhideWhenUsed/>
+  </w:style>
+  <w:style w:type="table" w:default="1" w:styleId="Tablanormal">
+    <w:name w:val="Normal Table"/>
+    <w:uiPriority w:val="99"/>
+    <w:semiHidden/>
+    <w:unhideWhenUsed/>
     <w:tblPr>
       <w:tblInd w:w="0" w:type="dxa"/>
       <w:tblCellMar>
@@ -1780,7 +2155,7 @@
 </file>
 
 <file path=customXml/itemProps1.xml><?xml version="1.0" encoding="utf-8"?>
-<ds:datastoreItem xmlns:ds="http://schemas.openxmlformats.org/officeDocument/2006/customXml" ds:itemID="{41AB1D48-D0FA-4096-9B93-B8C2B5A8FA9B}">
+<ds:datastoreItem xmlns:ds="http://schemas.openxmlformats.org/officeDocument/2006/customXml" ds:itemID="{A2E9697B-C6EB-487E-9B28-1EE782D72DB1}">
   <ds:schemaRefs>
     <ds:schemaRef ds:uri="http://schemas.openxmlformats.org/officeDocument/2006/bibliography"/>
   </ds:schemaRefs>

</xml_diff>